<commit_message>
Áp dụng công nghệ module 04
Full
</commit_message>
<xml_diff>
--- a/Doc-AnguarJS.docx
+++ b/Doc-AnguarJS.docx
@@ -670,17 +670,18 @@
         <w:ind w:left="1080"/>
         <w:rPr>
           <w:rFonts w:ascii="Times New Roman" w:hAnsi="Times New Roman" w:cs="Times New Roman"/>
-          <w:sz w:val="28"/>
-          <w:szCs w:val="28"/>
-        </w:rPr>
-      </w:pPr>
-      <w:r>
-        <w:rPr>
-          <w:rFonts w:ascii="Times New Roman" w:hAnsi="Times New Roman" w:cs="Times New Roman"/>
           <w:b/>
           <w:sz w:val="28"/>
           <w:szCs w:val="28"/>
         </w:rPr>
+      </w:pPr>
+      <w:r>
+        <w:rPr>
+          <w:rFonts w:ascii="Times New Roman" w:hAnsi="Times New Roman" w:cs="Times New Roman"/>
+          <w:b/>
+          <w:sz w:val="28"/>
+          <w:szCs w:val="28"/>
+        </w:rPr>
         <w:t>Thái Quang Hưng</w:t>
       </w:r>
       <w:r>
@@ -713,6 +714,7 @@
       <w:r>
         <w:rPr>
           <w:rFonts w:ascii="Times New Roman" w:hAnsi="Times New Roman" w:cs="Times New Roman"/>
+          <w:b/>
           <w:sz w:val="28"/>
           <w:szCs w:val="28"/>
         </w:rPr>
@@ -721,21 +723,136 @@
       <w:r>
         <w:rPr>
           <w:rFonts w:ascii="Times New Roman" w:hAnsi="Times New Roman" w:cs="Times New Roman"/>
-          <w:sz w:val="28"/>
-          <w:szCs w:val="28"/>
-        </w:rPr>
-        <w:t xml:space="preserve"> (Leader)</w:t>
-      </w:r>
-    </w:p>
-    <w:p>
-      <w:pPr>
+          <w:b/>
+          <w:sz w:val="28"/>
+          <w:szCs w:val="28"/>
+        </w:rPr>
+        <w:t xml:space="preserve"> (</w:t>
+      </w:r>
+      <w:r>
+        <w:rPr>
+          <w:rFonts w:ascii="Times New Roman" w:hAnsi="Times New Roman" w:cs="Times New Roman"/>
+          <w:b/>
+          <w:sz w:val="28"/>
+          <w:szCs w:val="28"/>
+        </w:rPr>
+        <w:t>Nhóm Trưởng</w:t>
+      </w:r>
+      <w:r>
+        <w:rPr>
+          <w:rFonts w:ascii="Times New Roman" w:hAnsi="Times New Roman" w:cs="Times New Roman"/>
+          <w:b/>
+          <w:sz w:val="28"/>
+          <w:szCs w:val="28"/>
+        </w:rPr>
+        <w:t>)</w:t>
+      </w:r>
+    </w:p>
+    <w:p>
+      <w:pPr>
+        <w:pStyle w:val="ListParagraph"/>
+        <w:numPr>
+          <w:ilvl w:val="0"/>
+          <w:numId w:val="5"/>
+        </w:numPr>
         <w:spacing w:line="276" w:lineRule="auto"/>
-        <w:rPr>
-          <w:rFonts w:ascii="Times New Roman" w:hAnsi="Times New Roman" w:cs="Times New Roman"/>
-          <w:sz w:val="28"/>
-          <w:szCs w:val="28"/>
-        </w:rPr>
-      </w:pPr>
+        <w:ind w:left="1080"/>
+        <w:rPr>
+          <w:rFonts w:ascii="Times New Roman" w:hAnsi="Times New Roman" w:cs="Times New Roman"/>
+          <w:b/>
+          <w:sz w:val="28"/>
+          <w:szCs w:val="28"/>
+        </w:rPr>
+      </w:pPr>
+      <w:r>
+        <w:rPr>
+          <w:rFonts w:ascii="Times New Roman" w:hAnsi="Times New Roman" w:cs="Times New Roman"/>
+          <w:b/>
+          <w:sz w:val="28"/>
+          <w:szCs w:val="28"/>
+        </w:rPr>
+        <w:t>Hà Xuân Phi – 17211TT0607 (Nhóm Phó)</w:t>
+      </w:r>
+    </w:p>
+    <w:p>
+      <w:pPr>
+        <w:pStyle w:val="ListParagraph"/>
+        <w:numPr>
+          <w:ilvl w:val="0"/>
+          <w:numId w:val="5"/>
+        </w:numPr>
+        <w:spacing w:line="276" w:lineRule="auto"/>
+        <w:ind w:left="1080"/>
+        <w:rPr>
+          <w:rFonts w:ascii="Times New Roman" w:hAnsi="Times New Roman" w:cs="Times New Roman"/>
+          <w:b/>
+          <w:sz w:val="28"/>
+          <w:szCs w:val="28"/>
+        </w:rPr>
+      </w:pPr>
+      <w:r>
+        <w:rPr>
+          <w:rFonts w:ascii="Times New Roman" w:hAnsi="Times New Roman" w:cs="Times New Roman"/>
+          <w:b/>
+          <w:sz w:val="28"/>
+          <w:szCs w:val="28"/>
+        </w:rPr>
+        <w:t>Trần Bình Văn - 17211TT0053</w:t>
+      </w:r>
+      <w:bookmarkStart w:id="2" w:name="_GoBack"/>
+      <w:bookmarkEnd w:id="2"/>
+    </w:p>
+    <w:p>
+      <w:pPr>
+        <w:pStyle w:val="ListParagraph"/>
+        <w:numPr>
+          <w:ilvl w:val="0"/>
+          <w:numId w:val="5"/>
+        </w:numPr>
+        <w:spacing w:line="276" w:lineRule="auto"/>
+        <w:ind w:left="1080"/>
+        <w:rPr>
+          <w:rFonts w:ascii="Times New Roman" w:hAnsi="Times New Roman" w:cs="Times New Roman"/>
+          <w:b/>
+          <w:sz w:val="28"/>
+          <w:szCs w:val="28"/>
+        </w:rPr>
+      </w:pPr>
+      <w:r>
+        <w:rPr>
+          <w:rFonts w:ascii="Times New Roman" w:hAnsi="Times New Roman" w:cs="Times New Roman"/>
+          <w:b/>
+          <w:sz w:val="28"/>
+          <w:szCs w:val="28"/>
+        </w:rPr>
+        <w:t>Võ Đình Chinh - 17211TT3587</w:t>
+      </w:r>
+    </w:p>
+    <w:p>
+      <w:pPr>
+        <w:pStyle w:val="ListParagraph"/>
+        <w:numPr>
+          <w:ilvl w:val="0"/>
+          <w:numId w:val="5"/>
+        </w:numPr>
+        <w:spacing w:line="276" w:lineRule="auto"/>
+        <w:ind w:left="1080"/>
+        <w:rPr>
+          <w:rFonts w:ascii="Times New Roman" w:hAnsi="Times New Roman" w:cs="Times New Roman"/>
+          <w:b/>
+          <w:sz w:val="28"/>
+          <w:szCs w:val="28"/>
+        </w:rPr>
+      </w:pPr>
+      <w:r>
+        <w:rPr>
+          <w:rFonts w:ascii="Times New Roman" w:hAnsi="Times New Roman" w:cs="Times New Roman"/>
+          <w:b/>
+          <w:sz w:val="28"/>
+          <w:szCs w:val="28"/>
+        </w:rPr>
+        <w:t>Trần Quốc Bữu - 17211TT3375</w:t>
+      </w:r>
     </w:p>
     <w:p>
       <w:pPr>
@@ -904,8 +1021,6 @@
               <w:fldChar w:fldCharType="end"/>
             </w:r>
           </w:hyperlink>
-          <w:bookmarkStart w:id="2" w:name="_GoBack"/>
-          <w:bookmarkEnd w:id="2"/>
         </w:p>
         <w:p>
           <w:pPr>
@@ -49401,7 +49516,6 @@
   <w:style w:type="character" w:default="1" w:styleId="DefaultParagraphFont">
     <w:name w:val="Default Paragraph Font"/>
     <w:uiPriority w:val="1"/>
-    <w:semiHidden/>
     <w:unhideWhenUsed/>
   </w:style>
   <w:style w:type="table" w:default="1" w:styleId="TableNormal">
@@ -50115,7 +50229,7 @@
 </file>
 
 <file path=customXml/itemProps1.xml><?xml version="1.0" encoding="utf-8"?>
-<ds:datastoreItem xmlns:ds="http://schemas.openxmlformats.org/officeDocument/2006/customXml" ds:itemID="{46DADDB5-7D89-4D44-B64A-DA8B50E89DE3}">
+<ds:datastoreItem xmlns:ds="http://schemas.openxmlformats.org/officeDocument/2006/customXml" ds:itemID="{F357B6DC-3A9A-4305-B5FC-F06F5EDB85C5}">
   <ds:schemaRefs>
     <ds:schemaRef ds:uri="http://schemas.openxmlformats.org/officeDocument/2006/bibliography"/>
   </ds:schemaRefs>

</xml_diff>